<commit_message>
quick push for refactor
</commit_message>
<xml_diff>
--- a/SingleAnalysis_GlobalContext.docx
+++ b/SingleAnalysis_GlobalContext.docx
@@ -4,13 +4,7 @@
   <w:body>
     <w:p>
       <w:r>
-        <w:t>GENERAL UTILITY: Every agent should be able to see and read the file system and perform basic functionality like web searches for literature review, whi</w:t>
-      </w:r>
-      <w:r>
-        <w:t>le</w:t>
-      </w:r>
-      <w:r>
-        <w:t xml:space="preserve"> segregating skills and tools amongst agents to drive collaboration. Agents should work within </w:t>
+        <w:t xml:space="preserve">GENERAL UTILITY: Every agent should be able to see and read the file system and perform basic functionality like web searches for literature review, while segregating skills and tools amongst agents to drive collaboration. Agents should work within </w:t>
       </w:r>
       <w:proofErr w:type="spellStart"/>
       <w:r>
@@ -58,13 +52,7 @@
       </w:r>
       <w:proofErr w:type="spellEnd"/>
       <w:r>
-        <w:t xml:space="preserve"> minilab environment, and should have the ability to install packages/make updates to that specific environment</w:t>
-      </w:r>
-      <w:r>
-        <w:t xml:space="preserve"> ONLY</w:t>
-      </w:r>
-      <w:r>
-        <w:t xml:space="preserve">. HOWEVER, any and every time any agent wishes to install ANYTHING the system should immediately interrupt and ask the user for approval, first, and only install if permission is given (in plain language). The following workflow describes the "Single Analysis" pipeline, which is designed to be an integration and generalization of both </w:t>
+        <w:t xml:space="preserve"> minilab environment, and should have the ability to install packages/make updates to that specific environment ONLY. HOWEVER, any and every time any agent wishes to install ANYTHING the system should immediately interrupt and ask the user for approval, first, and only install if permission is given (in plain language). The following workflow describes the "Single Analysis" pipeline, which is designed to be an integration and generalization of both </w:t>
       </w:r>
       <w:proofErr w:type="spellStart"/>
       <w:r>
@@ -80,10 +68,7 @@
       </w:r>
       <w:proofErr w:type="spellEnd"/>
       <w:r>
-        <w:t xml:space="preserve"> (https://www.biorxiv.org/content/10.1101/2024.11.11.623004v1). On the orchestrator side, development should enable interactive and interleaved functioning of the agents with the system, the user, and each other, as well as complex tool use (writing files, code, running code, "viewing" images, conducting web searches) while adhering to the strict read/write access limitations needed to protect some data. On the agent side, the emphasis should be on steering analyses through formal frameworks and workflows while allowing flexibility and creativity. Prompts should be as simple as possible, as applicable, to engage the agents in creating their own solutions while passing data, considerations, plans, and outputs between them and ultimately steering/enforcing they come to the desired outputs and conclusions.</w:t>
-      </w:r>
-      <w:r>
-        <w:t xml:space="preserve"> When agents communicate, especially once the workflow is underway, they should always encode context but as efficiently as possible. That is, being aware of the other conversations that have taken place, the current plan and how it evolved, their own role in the project, the project goals (key outputs), and so on – re-contextualizing/encoding for brevity when and where possibly to stay on task and focused.</w:t>
+        <w:t xml:space="preserve"> (https://www.biorxiv.org/content/10.1101/2024.11.11.623004v1). On the orchestrator side, development should enable interactive and interleaved functioning of the agents with the system, the user, and each other, as well as complex tool use (writing files, code, running code, "viewing" images, conducting web searches) while adhering to the strict read/write access limitations needed to protect some data. On the agent side, the emphasis should be on steering analyses through formal frameworks and workflows while allowing flexibility and creativity. Prompts should be as simple as possible, as applicable, to engage the agents in creating their own solutions while passing data, considerations, plans, and outputs between them and ultimately steering/enforcing they come to the desired outputs and conclusions. When agents communicate, especially once the workflow is underway, they should always encode context but as efficiently as possible. That is, being aware of the other conversations that have taken place, the current plan and how it evolved, their own role in the project, the project goals (key outputs), and so on – re-contextualizing/encoding for brevity when and where possibly to stay on task and focused.</w:t>
       </w:r>
     </w:p>
     <w:p/>
@@ -102,25 +87,7 @@
       </w:r>
       <w:proofErr w:type="spellEnd"/>
       <w:r>
-        <w:t>/Test/</w:t>
-      </w:r>
-      <w:r>
-        <w:t>”</w:t>
-      </w:r>
-      <w:r>
-        <w:t xml:space="preserve">) Bohr (or lead agent communicating with user) should first think of an appropriate name for the project, </w:t>
-      </w:r>
-      <w:r>
-        <w:t xml:space="preserve">in CamelCase, </w:t>
-      </w:r>
-      <w:r>
-        <w:t xml:space="preserve">then find all alluded-to files. At this point Bohr communicates with the user BOTH their suggested project name and the complete list (as </w:t>
-      </w:r>
-      <w:r>
-        <w:t>relevant</w:t>
-      </w:r>
-      <w:r>
-        <w:t xml:space="preserve"> paths) of files discovered.</w:t>
+        <w:t>/Test/”) Bohr (or lead agent communicating with user) should first think of an appropriate name for the project, in CamelCase, then find all alluded-to files. At this point Bohr communicates with the user BOTH their suggested project name and the complete list (as relevant paths) of files discovered.</w:t>
       </w:r>
     </w:p>
     <w:p>
@@ -146,13 +113,7 @@
     </w:p>
     <w:p>
       <w:r>
-        <w:t>A) Bohr should then build</w:t>
-      </w:r>
-      <w:r>
-        <w:t>-</w:t>
-      </w:r>
-      <w:r>
-        <w:t>out the project folder, given project name "XXX" as:</w:t>
+        <w:t>A) Bohr should then build-out the project folder, given project name "XXX" as:</w:t>
       </w:r>
     </w:p>
     <w:p>
@@ -162,11 +123,6 @@
       </w:r>
     </w:p>
     <w:p>
-      <w:pPr>
-        <w:rPr>
-          <w:rFonts w:hint="eastAsia"/>
-        </w:rPr>
-      </w:pPr>
       <w:r>
         <w:rPr>
           <w:rFonts w:hint="eastAsia"/>
@@ -181,11 +137,6 @@
       </w:r>
     </w:p>
     <w:p>
-      <w:pPr>
-        <w:rPr>
-          <w:rFonts w:hint="eastAsia"/>
-        </w:rPr>
-      </w:pPr>
       <w:r>
         <w:rPr>
           <w:rFonts w:hint="eastAsia"/>
@@ -206,11 +157,6 @@
       </w:r>
     </w:p>
     <w:p>
-      <w:pPr>
-        <w:rPr>
-          <w:rFonts w:hint="eastAsia"/>
-        </w:rPr>
-      </w:pPr>
       <w:r>
         <w:rPr>
           <w:rFonts w:hint="eastAsia"/>
@@ -231,11 +177,6 @@
       </w:r>
     </w:p>
     <w:p>
-      <w:pPr>
-        <w:rPr>
-          <w:rFonts w:hint="eastAsia"/>
-        </w:rPr>
-      </w:pPr>
       <w:r>
         <w:rPr>
           <w:rFonts w:hint="eastAsia"/>
@@ -256,11 +197,6 @@
       </w:r>
     </w:p>
     <w:p>
-      <w:pPr>
-        <w:rPr>
-          <w:rFonts w:hint="eastAsia"/>
-        </w:rPr>
-      </w:pPr>
       <w:r>
         <w:rPr>
           <w:rFonts w:hint="eastAsia"/>
@@ -290,11 +226,6 @@
       </w:r>
     </w:p>
     <w:p>
-      <w:pPr>
-        <w:rPr>
-          <w:rFonts w:hint="eastAsia"/>
-        </w:rPr>
-      </w:pPr>
       <w:r>
         <w:rPr>
           <w:rFonts w:hint="eastAsia"/>
@@ -338,13 +269,7 @@
       </w:r>
       <w:proofErr w:type="spellEnd"/>
       <w:r>
-        <w:t xml:space="preserve">/legends/summary.pdf represent the 3 </w:t>
-      </w:r>
-      <w:r>
-        <w:t>REQUIRED</w:t>
-      </w:r>
-      <w:r>
-        <w:t xml:space="preserve"> outputs </w:t>
+        <w:t xml:space="preserve">/legends/summary.pdf represent the 3 REQUIRED outputs </w:t>
       </w:r>
       <w:r>
         <w:t>(</w:t>
@@ -441,10 +366,7 @@
         <w:t>) the formatting/pattern of sample/patient IDs, as well as the total number of unique patients/samples ii) the kinds of features in the data, with brief descriptions of what they (likely) are and iii) any questions about IDs, patterns, what certain features are</w:t>
       </w:r>
       <w:r>
-        <w:t xml:space="preserve"> </w:t>
-      </w:r>
-      <w:r>
-        <w:t>(perhaps ambiguously labeled)</w:t>
+        <w:t xml:space="preserve"> (perhaps ambiguously labeled)</w:t>
       </w:r>
       <w:r>
         <w:t>, and so on.</w:t>
@@ -857,13 +779,7 @@
       </w:r>
       <w:proofErr w:type="spellEnd"/>
       <w:r>
-        <w:t>-</w:t>
-      </w:r>
-      <w:r>
-        <w:t xml:space="preserve">COMPLETE </w:t>
-      </w:r>
-      <w:r>
-        <w:t xml:space="preserve">they will then share the execution plan with Hinton, who will generate all necessary scripts in XXX/scripts/, referencing the </w:t>
+        <w:t xml:space="preserve">-COMPLETE they will then share the execution plan with Hinton, who will generate all necessary scripts in XXX/scripts/, referencing the </w:t>
       </w:r>
       <w:proofErr w:type="spellStart"/>
       <w:r>
@@ -883,13 +799,7 @@
       </w:r>
       <w:proofErr w:type="spellStart"/>
       <w:r>
-        <w:t>EXECUTIONPLAN-</w:t>
-      </w:r>
-      <w:r>
-        <w:t>COMPLETE</w:t>
-      </w:r>
-      <w:r>
-        <w:t>and</w:t>
+        <w:t>EXECUTIONPLAN-COMPLETEand</w:t>
       </w:r>
       <w:proofErr w:type="spellEnd"/>
       <w:r>
@@ -912,13 +822,7 @@
     </w:p>
     <w:p>
       <w:r>
-        <w:t xml:space="preserve">1. If the </w:t>
-      </w:r>
-      <w:r>
-        <w:t>analyses</w:t>
-      </w:r>
-      <w:r>
-        <w:t xml:space="preserve"> was successful in answering the questions asked of the data in </w:t>
+        <w:t xml:space="preserve">1. If the analyses was successful in answering the questions asked of the data in </w:t>
       </w:r>
       <w:proofErr w:type="spellStart"/>
       <w:r>
@@ -1074,6 +978,601 @@
       <w:r>
         <w:t>the already existing files and scripts should be used as references for each agent to build on.</w:t>
       </w:r>
+    </w:p>
+    <w:p>
+      <w:r>
+        <w:t>_________________________________________________________________________________________________</w:t>
+      </w:r>
+    </w:p>
+    <w:p/>
+    <w:p>
+      <w:r>
+        <w:t xml:space="preserve">I would like you to perform a major refactor of the </w:t>
+      </w:r>
+      <w:proofErr w:type="spellStart"/>
+      <w:r>
+        <w:t>MiniLab</w:t>
+      </w:r>
+      <w:proofErr w:type="spellEnd"/>
+      <w:r>
+        <w:t xml:space="preserve"> code base, modifying some functionality while adding additional features. Please have a look through the entire code base to begin. This will require substantial refactoring and clean-up</w:t>
+      </w:r>
+      <w:r>
+        <w:t xml:space="preserve">; </w:t>
+      </w:r>
+      <w:r>
+        <w:t xml:space="preserve">this </w:t>
+      </w:r>
+      <w:r>
+        <w:t xml:space="preserve">project </w:t>
+      </w:r>
+      <w:r>
+        <w:t>has been backed up recently, so during this process feel free to delete and heavily modify files. I do not need to keep legacy code of any kind - please reduce/optimize wherever possible.</w:t>
+      </w:r>
+    </w:p>
+    <w:p/>
+    <w:p>
+      <w:pPr>
+        <w:pStyle w:val="ListParagraph"/>
+        <w:numPr>
+          <w:ilvl w:val="0"/>
+          <w:numId w:val="1"/>
+        </w:numPr>
+      </w:pPr>
+      <w:r>
+        <w:t xml:space="preserve">Please ensure that all agents have </w:t>
+      </w:r>
+      <w:proofErr w:type="gramStart"/>
+      <w:r>
+        <w:t>fully-implemented</w:t>
+      </w:r>
+      <w:proofErr w:type="gramEnd"/>
+      <w:r>
+        <w:t xml:space="preserve"> guard rails specifically in terms of where they can generate or remove files and what download abilities they have: they should be fully incapable of reading data from anywhere BUT </w:t>
+      </w:r>
+      <w:proofErr w:type="spellStart"/>
+      <w:r>
+        <w:t>ReadData</w:t>
+      </w:r>
+      <w:proofErr w:type="spellEnd"/>
+      <w:r>
+        <w:t xml:space="preserve">/ and </w:t>
+      </w:r>
+      <w:proofErr w:type="spellStart"/>
+      <w:r>
+        <w:t>SandBox</w:t>
+      </w:r>
+      <w:proofErr w:type="spellEnd"/>
+      <w:r>
+        <w:t xml:space="preserve">/, and should only be able to write anything to </w:t>
+      </w:r>
+      <w:proofErr w:type="spellStart"/>
+      <w:r>
+        <w:t>SandBox</w:t>
+      </w:r>
+      <w:proofErr w:type="spellEnd"/>
+      <w:r>
+        <w:t>/; they should be able to modify the environment, but only with permission.</w:t>
+      </w:r>
+    </w:p>
+    <w:p>
+      <w:pPr>
+        <w:pStyle w:val="ListParagraph"/>
+        <w:numPr>
+          <w:ilvl w:val="0"/>
+          <w:numId w:val="1"/>
+        </w:numPr>
+      </w:pPr>
+      <w:r>
+        <w:t>Please double-check each agent can perform a web-search through the native anthropic API, when needed, or through some other easy and free service.</w:t>
+      </w:r>
+    </w:p>
+    <w:p>
+      <w:pPr>
+        <w:pStyle w:val="ListParagraph"/>
+        <w:numPr>
+          <w:ilvl w:val="0"/>
+          <w:numId w:val="1"/>
+        </w:numPr>
+      </w:pPr>
+      <w:r>
+        <w:t xml:space="preserve">Please ensure they have access to </w:t>
+      </w:r>
+      <w:proofErr w:type="spellStart"/>
+      <w:r>
+        <w:t>pubmed</w:t>
+      </w:r>
+      <w:proofErr w:type="spellEnd"/>
+      <w:r>
+        <w:t xml:space="preserve"> for literary searches – let me know if I need to provide an API key or email, and </w:t>
+      </w:r>
+      <w:proofErr w:type="gramStart"/>
+      <w:r>
+        <w:t>where</w:t>
+      </w:r>
+      <w:proofErr w:type="gramEnd"/>
+      <w:r>
+        <w:t>, to enable this.</w:t>
+      </w:r>
+    </w:p>
+    <w:p>
+      <w:pPr>
+        <w:pStyle w:val="ListParagraph"/>
+        <w:numPr>
+          <w:ilvl w:val="0"/>
+          <w:numId w:val="1"/>
+        </w:numPr>
+      </w:pPr>
+      <w:r>
+        <w:t>Ensure for action prompting of agents, individual (possibly task-specific) prompts follow SOTA “role-specific prompting” structuring with this schema:</w:t>
+      </w:r>
+    </w:p>
+    <w:p>
+      <w:pPr>
+        <w:pStyle w:val="ListParagraph"/>
+        <w:numPr>
+          <w:ilvl w:val="1"/>
+          <w:numId w:val="1"/>
+        </w:numPr>
+      </w:pPr>
+      <w:r>
+        <w:t>Mission statement (single sentence)</w:t>
+      </w:r>
+    </w:p>
+    <w:p>
+      <w:pPr>
+        <w:pStyle w:val="ListParagraph"/>
+        <w:numPr>
+          <w:ilvl w:val="1"/>
+          <w:numId w:val="1"/>
+        </w:numPr>
+      </w:pPr>
+      <w:r>
+        <w:t>Scope and boundaries (including what not to do)</w:t>
+      </w:r>
+    </w:p>
+    <w:p>
+      <w:pPr>
+        <w:pStyle w:val="ListParagraph"/>
+        <w:numPr>
+          <w:ilvl w:val="1"/>
+          <w:numId w:val="1"/>
+        </w:numPr>
+      </w:pPr>
+      <w:r>
+        <w:t>Allowed tools and triggers (explicit rules like “If you need external context, call “search()”; if a step is unclear, ask Bohr for clarification”)</w:t>
+      </w:r>
+    </w:p>
+    <w:p>
+      <w:pPr>
+        <w:pStyle w:val="ListParagraph"/>
+        <w:numPr>
+          <w:ilvl w:val="1"/>
+          <w:numId w:val="1"/>
+        </w:numPr>
+      </w:pPr>
+      <w:r>
+        <w:t>U/O contract (required output schema, which will vary)</w:t>
+      </w:r>
+    </w:p>
+    <w:p>
+      <w:pPr>
+        <w:pStyle w:val="ListParagraph"/>
+        <w:numPr>
+          <w:ilvl w:val="1"/>
+          <w:numId w:val="1"/>
+        </w:numPr>
+      </w:pPr>
+      <w:r>
+        <w:t>Termination criteria (“Stop once code runs successfully or after 3 failed attempts” e.g.)</w:t>
+      </w:r>
+    </w:p>
+    <w:p>
+      <w:pPr>
+        <w:pStyle w:val="ListParagraph"/>
+        <w:numPr>
+          <w:ilvl w:val="0"/>
+          <w:numId w:val="1"/>
+        </w:numPr>
+      </w:pPr>
+      <w:r>
+        <w:t>It is critical that we fully implement a RAG (Retrieval-Augmented Generation)</w:t>
+      </w:r>
+      <w:r>
+        <w:t xml:space="preserve"> context component. I am open to how this is implemented, but it should be SOTA and specific to </w:t>
+      </w:r>
+      <w:proofErr w:type="spellStart"/>
+      <w:r>
+        <w:t>MiniLab</w:t>
+      </w:r>
+      <w:proofErr w:type="spellEnd"/>
+      <w:r>
+        <w:t>. Lit suggests this should have semantic + recency bias, for instance iterative prompting + moderate k often beats single, massive context dumps. Each agent should have project-specific context that lingers throughout the project and is retrievable if that specific project is picked up again (saved in the project sandbox?), with a “structure and compress” philosophy:</w:t>
+      </w:r>
+    </w:p>
+    <w:p>
+      <w:pPr>
+        <w:pStyle w:val="ListParagraph"/>
+        <w:numPr>
+          <w:ilvl w:val="1"/>
+          <w:numId w:val="1"/>
+        </w:numPr>
+      </w:pPr>
+      <w:r>
+        <w:lastRenderedPageBreak/>
+        <w:t>Static header with persona/role + high-level (project-specific) objective + tools (NOT updated after initialization within a specific project)</w:t>
+      </w:r>
+    </w:p>
+    <w:p>
+      <w:pPr>
+        <w:pStyle w:val="ListParagraph"/>
+        <w:numPr>
+          <w:ilvl w:val="1"/>
+          <w:numId w:val="1"/>
+        </w:numPr>
+      </w:pPr>
+      <w:r>
+        <w:t>Rolling task state (short term memory): summarized scratchpad of conversations and decisions, key facts, constraints, partials – this should be kept to ~1000 tokens and refreshed via summarization</w:t>
+      </w:r>
+    </w:p>
+    <w:p>
+      <w:pPr>
+        <w:pStyle w:val="ListParagraph"/>
+        <w:numPr>
+          <w:ilvl w:val="1"/>
+          <w:numId w:val="1"/>
+        </w:numPr>
+      </w:pPr>
+      <w:r>
+        <w:t>Targeted external context (RAG/tools): use re-ranking + compression (bullet summaries, key equations, tables, etc.) to fit retrieved top set of highly relevant chunks (k ~=10?) into context, optimizing for saliency</w:t>
+      </w:r>
+    </w:p>
+    <w:p>
+      <w:pPr>
+        <w:pStyle w:val="ListParagraph"/>
+        <w:numPr>
+          <w:ilvl w:val="1"/>
+          <w:numId w:val="1"/>
+        </w:numPr>
+      </w:pPr>
+      <w:r>
+        <w:t>Canonical “state objects” over a raw history: project conversation history (not the save transcript, which is for the user) should be projected into a structured state (tasks, tickets, TODO lists, code plans) that gets passed instead of raw dialogue</w:t>
+      </w:r>
+    </w:p>
+    <w:p>
+      <w:pPr>
+        <w:pStyle w:val="ListParagraph"/>
+        <w:numPr>
+          <w:ilvl w:val="0"/>
+          <w:numId w:val="1"/>
+        </w:numPr>
+      </w:pPr>
+      <w:r>
+        <w:t>Please answer/address these questions relating to agent autonomy:</w:t>
+      </w:r>
+    </w:p>
+    <w:p>
+      <w:pPr>
+        <w:pStyle w:val="ListParagraph"/>
+        <w:numPr>
+          <w:ilvl w:val="1"/>
+          <w:numId w:val="1"/>
+        </w:numPr>
+      </w:pPr>
+      <w:r>
+        <w:t>Please ensure tools are typed functions, shell commands, etc.</w:t>
+      </w:r>
+    </w:p>
+    <w:p>
+      <w:pPr>
+        <w:pStyle w:val="ListParagraph"/>
+        <w:numPr>
+          <w:ilvl w:val="1"/>
+          <w:numId w:val="1"/>
+        </w:numPr>
+      </w:pPr>
+      <w:r>
+        <w:t xml:space="preserve">Please ensure the REACT like agent loop generally follows: Call </w:t>
+      </w:r>
+      <w:proofErr w:type="spellStart"/>
+      <w:r>
+        <w:t>LLm</w:t>
+      </w:r>
+      <w:proofErr w:type="spellEnd"/>
+      <w:r>
+        <w:t xml:space="preserve"> with messages + state &gt; </w:t>
+      </w:r>
+      <w:r>
+        <w:t>run tool if tool call returned &gt; append tool result into context &gt; repeat until the agent returns a “final” answer or hits limits.</w:t>
+      </w:r>
+    </w:p>
+    <w:p>
+      <w:pPr>
+        <w:pStyle w:val="ListParagraph"/>
+        <w:numPr>
+          <w:ilvl w:val="1"/>
+          <w:numId w:val="1"/>
+        </w:numPr>
+      </w:pPr>
+      <w:r>
+        <w:t>Do agents have a persistent state per task (thread/run id)? Does the new context handle this?</w:t>
+      </w:r>
+    </w:p>
+    <w:p>
+      <w:pPr>
+        <w:pStyle w:val="ListParagraph"/>
+        <w:numPr>
+          <w:ilvl w:val="1"/>
+          <w:numId w:val="1"/>
+        </w:numPr>
+      </w:pPr>
+      <w:r>
+        <w:t>Ensure the agents can properly interrupt and pause all work – at any time – if they need specifically user consultation</w:t>
+      </w:r>
+    </w:p>
+    <w:p>
+      <w:pPr>
+        <w:pStyle w:val="ListParagraph"/>
+        <w:numPr>
+          <w:ilvl w:val="1"/>
+          <w:numId w:val="1"/>
+        </w:numPr>
+      </w:pPr>
+      <w:r>
+        <w:t>Is it possible to implement asynchronous rebuilding of context/chunking work/maintaining a lightweight task state (side car) in</w:t>
+      </w:r>
+    </w:p>
+    <w:p>
+      <w:pPr>
+        <w:pStyle w:val="ListParagraph"/>
+        <w:numPr>
+          <w:ilvl w:val="0"/>
+          <w:numId w:val="1"/>
+        </w:numPr>
+      </w:pPr>
+      <w:r>
+        <w:t>In general, Bohr (in terms of tasks and projects) should take on more of an agent orchestrator role; he should be the primary user-facing agent, but individual agents should be able to ask questions of the user directly, as well</w:t>
+      </w:r>
+    </w:p>
+    <w:p>
+      <w:pPr>
+        <w:pStyle w:val="ListParagraph"/>
+        <w:numPr>
+          <w:ilvl w:val="0"/>
+          <w:numId w:val="1"/>
+        </w:numPr>
+      </w:pPr>
+      <w:r>
+        <w:t>In general, agents (based on their global roles) should have semi-unique write-power tools and shared read-power tools, with primary delegation</w:t>
+      </w:r>
+    </w:p>
+    <w:p>
+      <w:r>
+        <w:t>Finally, I would like to make major changes to how workflows progress. The goal is to make everything more flexible and modular, building more complex workflows at the agents’ discretion to tackle problems. Thus, the only entry point should be running “minilab.py” and the user should not be given options but a generic welcome prompt from Bohr. Based on what the user says, Bohr should suggest (for confirmation) one of the following workflows, which I will define below:</w:t>
+      </w:r>
+    </w:p>
+    <w:p>
+      <w:r>
+        <w:t>“Brainstorming” – explore a research topic with the user, potentially aiding in hypothesis generation</w:t>
+      </w:r>
+    </w:p>
+    <w:p>
+      <w:r>
+        <w:t>“Literature Review” – perform a comprehensive literature review on the topic of interest, possibly as it relates to provided data or a specific paper</w:t>
+      </w:r>
+    </w:p>
+    <w:p>
+      <w:r>
+        <w:t>“Start a Project” – Establish a new project, which may be iterated on in the future</w:t>
+      </w:r>
+    </w:p>
+    <w:p>
+      <w:r>
+        <w:t xml:space="preserve">“Work on Existing Project” – Iterate on an already existing </w:t>
+      </w:r>
+      <w:proofErr w:type="spellStart"/>
+      <w:r>
+        <w:t>MiniLab</w:t>
+      </w:r>
+      <w:proofErr w:type="spellEnd"/>
+      <w:r>
+        <w:t xml:space="preserve"> project</w:t>
+      </w:r>
+    </w:p>
+    <w:p>
+      <w:r>
+        <w:t>“Explore Dataset” – Perform a complete analysis of one or more datasets, from start to finish</w:t>
+      </w:r>
+    </w:p>
+    <w:p>
+      <w:r>
+        <w:lastRenderedPageBreak/>
+        <w:t xml:space="preserve">These major analysis categories should be fluid and user-dependent -that is a literature review may lead into a brainstorming session, exploring data may end up looking like a new project. Specific goals should be discussed with the user on entry, at an early stage (e.g. “It sound like you want to perform a literature review – how in depth are you looking to go? </w:t>
+      </w:r>
+      <w:r>
+        <w:t>We can assemble the top ten most relevant citations and present them each with high-level summaries . . .).</w:t>
+      </w:r>
+    </w:p>
+    <w:p>
+      <w:r>
+        <w:t>I propose the following, modular mini-workflows to build the major workflows out of</w:t>
+      </w:r>
+      <w:r>
+        <w:t xml:space="preserve"> – note that I outline leads for each module, but in all modules agents should ALWAYS have the ability to consult others, ask for more info, etc.</w:t>
+      </w:r>
+      <w:r>
+        <w:t>:</w:t>
+      </w:r>
+    </w:p>
+    <w:p>
+      <w:r>
+        <w:t>CONSULTATION</w:t>
+      </w:r>
+      <w:r>
+        <w:t xml:space="preserve"> (Bohr)</w:t>
+      </w:r>
+      <w:r>
+        <w:t xml:space="preserve">: entry point, handled by Bohr, for initial scope and project set up. Bohr should decide (or work with the user to decide) what major workflow to perform, the name of the project, and so on. At this time Bohr should make the project directory and devise a high-level plan for the other agents. </w:t>
+      </w:r>
+      <w:r>
+        <w:t>Bohr should know about possible workflows and modules for context. This is also when Bohr creates the first “</w:t>
+      </w:r>
+      <w:proofErr w:type="spellStart"/>
+      <w:r>
+        <w:t>working_plan</w:t>
+      </w:r>
+      <w:proofErr w:type="spellEnd"/>
+      <w:r>
+        <w:t xml:space="preserve">” or whatever shared document agents should share throughout the project. If the user provided data, Bohr should have a look, summarize, and create a </w:t>
+      </w:r>
+      <w:proofErr w:type="spellStart"/>
+      <w:r>
+        <w:t>data_manifest</w:t>
+      </w:r>
+      <w:proofErr w:type="spellEnd"/>
+      <w:r>
+        <w:t xml:space="preserve"> that is human readable and known to the other agents (Bohr should confirm he found all files and what they contain, and ask questions if the interpretation of e.g. a feature is unclear).</w:t>
+      </w:r>
+    </w:p>
+    <w:p>
+      <w:r>
+        <w:t>LITERATURE REVIEW</w:t>
+      </w:r>
+      <w:r>
+        <w:t xml:space="preserve"> (Gould)</w:t>
+      </w:r>
+      <w:r>
+        <w:t xml:space="preserve">: given some scope and context, Gould performs a PubMed and </w:t>
+      </w:r>
+      <w:proofErr w:type="spellStart"/>
+      <w:r>
+        <w:t>WebSearch</w:t>
+      </w:r>
+      <w:proofErr w:type="spellEnd"/>
+      <w:r>
+        <w:t xml:space="preserve">-based lit review focused on impact, recency, and relevance to the topic.  Gould freely consults other agents as needed for context and guidance. This always results in a bibliography document (which contains Nature style numbered citations with clickable links) and </w:t>
+      </w:r>
+      <w:proofErr w:type="spellStart"/>
+      <w:r>
+        <w:t>literature_summary</w:t>
+      </w:r>
+      <w:proofErr w:type="spellEnd"/>
+      <w:r>
+        <w:t xml:space="preserve"> document (which is aimed at the user, and contextualizes all references and how they relate, build on each other, </w:t>
+      </w:r>
+      <w:proofErr w:type="spellStart"/>
+      <w:r>
+        <w:t>etc</w:t>
+      </w:r>
+      <w:proofErr w:type="spellEnd"/>
+      <w:r>
+        <w:t xml:space="preserve"> – it tells a story)</w:t>
+      </w:r>
+    </w:p>
+    <w:p>
+      <w:r>
+        <w:t xml:space="preserve">PLANNING COMMITTEE (all agents): With Bohr as leader, Bohr should open “open dialogue” with relevant context within his Guild (Synthesis) – I expect “open dialogue” to mean all three agents in the guild speak “in a group” </w:t>
+      </w:r>
+      <w:r>
+        <w:t>sharing ideas and planning collectively and iteratively – one sentence from Bohr, Gould responds, then Farber, then Gould again, then Farber, then Bohr steers it back on course – that kind of thing. That working plan should then be passed to the Theory Guild for evaluation and input, also as “open dialogue” then passed back through Bohr for integration (he may, as always, consult others for clarification) on its way to the implementation guild. The implementation guild should then have “open dialogue” before giving the plan back to Bohr, who should ensure input from all agents is cleanly and orderly synthesized into an overarching plan  - with version control. This should be a real document that is human readable, and possible an agent-specific version to be given as context.</w:t>
+      </w:r>
+    </w:p>
+    <w:p>
+      <w:r>
+        <w:t>EXECUTE ANALYSIS (implementation guild)</w:t>
+      </w:r>
+      <w:r>
+        <w:t>: This must require an existing plan. This is handed off to Dayhoff who should devise a concrete execution plan that translates the meta plan into clear steps, outputs, etc. This is then passed to Hinton to code up and run. Once everything runs correctly and Hinton confirms all desired outputs are generated, it should go to Bayes, who will check code, ensure statistical and coding rigor, and inspect outputs (read data for completeness or visually ingest any/all PDFs, PNGs, etc.). Bayes should bring a summary of this review to Dayhoff, who will either update the execution plan and hand back to Hinton to repeat the loop (the loop should be repeated until satisfactory) or signal the execution is finished, updating contexts, meta files etc.</w:t>
+      </w:r>
+    </w:p>
+    <w:p>
+      <w:r>
+        <w:lastRenderedPageBreak/>
+        <w:t>WRITE-UP RESULTS (Gould)</w:t>
+      </w:r>
+      <w:r>
+        <w:t xml:space="preserve">: Here Gould should be handed off a very clear manifest of all results (data and/or plots), a bibliography, and the executive plan. Gould should visually inspect visuals </w:t>
+      </w:r>
+      <w:r>
+        <w:t xml:space="preserve">and data as needed to clarify contents, if not already clear. Gould should then write up the results, make clear legends for figures, creating a document with introduction, methods, discussion, bibliography, etc. In general Gould should act like a science writer for Nature, following those formatting guidelines, but adapting level of detail, outputs, length, etc. to the task or project at hand. </w:t>
+      </w:r>
+    </w:p>
+    <w:p>
+      <w:r>
+        <w:t>CRITICAL REVIEW (Farber)</w:t>
+      </w:r>
+      <w:r>
+        <w:t>: Farber should act as a critical reviewer – first ingesting all visuals (literally as visuals), the data, any write-ups, and so on in order to provide clear feedback fitting his persona. Farber should really look for unclear/ugly figures, missing labels, missing units, missing p-</w:t>
+      </w:r>
+      <w:proofErr w:type="spellStart"/>
+      <w:r>
+        <w:t>vals</w:t>
+      </w:r>
+      <w:proofErr w:type="spellEnd"/>
+      <w:r>
+        <w:t>, the merit of certain tests, statistical rigor, correct/real citations, completeness, etc.</w:t>
+      </w:r>
+      <w:r>
+        <w:br/>
+      </w:r>
+      <w:r>
+        <w:br/>
+        <w:t>So the workflows MIGHT look something like:</w:t>
+      </w:r>
+    </w:p>
+    <w:p>
+      <w:r>
+        <w:t xml:space="preserve">“Brainstorming” </w:t>
+      </w:r>
+      <w:r>
+        <w:t>: CONSULTATION &gt; LITERATURE REVIEW &gt; PLANNING COMMITTEE &gt; BACK TO USER</w:t>
+      </w:r>
+    </w:p>
+    <w:p>
+      <w:r>
+        <w:t xml:space="preserve">“Literature Review” </w:t>
+      </w:r>
+      <w:r>
+        <w:t>: CONSULTATION &gt; LITERATURE REVIEW &gt; BACK TO USER</w:t>
+      </w:r>
+    </w:p>
+    <w:p>
+      <w:r>
+        <w:t xml:space="preserve">“Start a Project” </w:t>
+      </w:r>
+      <w:r>
+        <w:t>CONSULTATION &gt; LITERATURE REVIEW &gt; PLANNING COMMITTEE &gt; EXECUTE ANALYSIS &gt; WRITE-UP RESULTS &gt; CRITICAL REVIEW &gt; (REPEAT from PLANNING COMMITTEE with updated context and results OR BACK TO USER)</w:t>
+      </w:r>
+    </w:p>
+    <w:p>
+      <w:r>
+        <w:t xml:space="preserve">“Work on Existing Project” CONSULTATION &gt; PLANNING COMMITTEE </w:t>
+      </w:r>
+      <w:r>
+        <w:t xml:space="preserve">(from existing/prior work) </w:t>
+      </w:r>
+      <w:r>
+        <w:t>&gt; EXECUTE ANALYSIS &gt; WRITE-UP RESULTS &gt; CRITICAL REVIEW &gt; (REPEAT from PLANNING COMMITTEE with updated context and results OR BACK TO USER)</w:t>
+      </w:r>
+    </w:p>
+    <w:p>
+      <w:r>
+        <w:t>“Explore Dataset” CONSULTATION &gt; LITERATURE REVIEW &gt; PLANNING COMMITTEE &gt; EXECUTE ANALYSIS &gt; WRITE-UP RESULTS (REPEAT from PLANNING COMMITTEE with updated context and results OR BACK TO USER)</w:t>
+      </w:r>
+      <w:r>
+        <w:br/>
+      </w:r>
+      <w:r>
+        <w:br/>
+        <w:t>But if you have suggestions for modules, workflows, routines, etc. please let me know. I am interested in project implementations which respect the desire to give the agents autonomy and flexibility, while steering to encourage the desired output structures and collaboration lines.</w:t>
+      </w:r>
+    </w:p>
+    <w:p/>
+    <w:p/>
+    <w:p>
+      <w:pPr>
+        <w:ind w:left="360"/>
+      </w:pPr>
     </w:p>
     <w:sectPr>
       <w:pgSz w:w="12240" w:h="15840"/>
@@ -1083,6 +1582,103 @@
     </w:sectPr>
   </w:body>
 </w:document>
+</file>
+
+<file path=word/numbering.xml><?xml version="1.0" encoding="utf-8"?>
+<w:numbering xmlns:wpc="http://schemas.microsoft.com/office/word/2010/wordprocessingCanvas" xmlns:cx="http://schemas.microsoft.com/office/drawing/2014/chartex" xmlns:cx1="http://schemas.microsoft.com/office/drawing/2015/9/8/chartex" xmlns:cx2="http://schemas.microsoft.com/office/drawing/2015/10/21/chartex" xmlns:cx3="http://schemas.microsoft.com/office/drawing/2016/5/9/chartex" xmlns:cx4="http://schemas.microsoft.com/office/drawing/2016/5/10/chartex" xmlns:cx5="http://schemas.microsoft.com/office/drawing/2016/5/11/chartex" xmlns:cx6="http://schemas.microsoft.com/office/drawing/2016/5/12/chartex" xmlns:cx7="http://schemas.microsoft.com/office/drawing/2016/5/13/chartex" xmlns:cx8="http://schemas.microsoft.com/office/drawing/2016/5/14/chartex" xmlns:mc="http://schemas.openxmlformats.org/markup-compatibility/2006" xmlns:aink="http://schemas.microsoft.com/office/drawing/2016/ink" xmlns:am3d="http://schemas.microsoft.com/office/drawing/2017/model3d" xmlns:o="urn:schemas-microsoft-com:office:office" xmlns:oel="http://schemas.microsoft.com/office/2019/extlst" xmlns:r="http://schemas.openxmlformats.org/officeDocument/2006/relationships" xmlns:m="http://schemas.openxmlformats.org/officeDocument/2006/math" xmlns:v="urn:schemas-microsoft-com:vml" xmlns:wp14="http://schemas.microsoft.com/office/word/2010/wordprocessingDrawing" xmlns:wp="http://schemas.openxmlformats.org/drawingml/2006/wordprocessingDrawing" xmlns:w10="urn:schemas-microsoft-com:office:word" xmlns:w="http://schemas.openxmlformats.org/wordprocessingml/2006/main" xmlns:w14="http://schemas.microsoft.com/office/word/2010/wordml" xmlns:w15="http://schemas.microsoft.com/office/word/2012/wordml" xmlns:w16cex="http://schemas.microsoft.com/office/word/2018/wordml/cex" xmlns:w16cid="http://schemas.microsoft.com/office/word/2016/wordml/cid" xmlns:w16="http://schemas.microsoft.com/office/word/2018/wordml" xmlns:w16du="http://schemas.microsoft.com/office/word/2023/wordml/word16du" xmlns:w16sdtdh="http://schemas.microsoft.com/office/word/2020/wordml/sdtdatahash" xmlns:w16sdtfl="http://schemas.microsoft.com/office/word/2024/wordml/sdtformatlock" xmlns:w16se="http://schemas.microsoft.com/office/word/2015/wordml/symex" xmlns:wpg="http://schemas.microsoft.com/office/word/2010/wordprocessingGroup" xmlns:wpi="http://schemas.microsoft.com/office/word/2010/wordprocessingInk" xmlns:wne="http://schemas.microsoft.com/office/word/2006/wordml" xmlns:wps="http://schemas.microsoft.com/office/word/2010/wordprocessingShape" mc:Ignorable="w14 w15 w16se w16cid w16 w16cex w16sdtdh w16sdtfl w16du wp14">
+  <w:abstractNum w:abstractNumId="0" w15:restartNumberingAfterBreak="0">
+    <w:nsid w:val="20190E96"/>
+    <w:multiLevelType w:val="hybridMultilevel"/>
+    <w:tmpl w:val="B34E3A18"/>
+    <w:lvl w:ilvl="0" w:tplc="04090011">
+      <w:start w:val="1"/>
+      <w:numFmt w:val="decimal"/>
+      <w:lvlText w:val="%1)"/>
+      <w:lvlJc w:val="left"/>
+      <w:pPr>
+        <w:ind w:left="720" w:hanging="360"/>
+      </w:pPr>
+      <w:rPr>
+        <w:rFonts w:hint="default"/>
+      </w:rPr>
+    </w:lvl>
+    <w:lvl w:ilvl="1" w:tplc="04090013">
+      <w:start w:val="1"/>
+      <w:numFmt w:val="upperRoman"/>
+      <w:lvlText w:val="%2."/>
+      <w:lvlJc w:val="right"/>
+      <w:pPr>
+        <w:ind w:left="1440" w:hanging="360"/>
+      </w:pPr>
+    </w:lvl>
+    <w:lvl w:ilvl="2" w:tplc="0409001B" w:tentative="1">
+      <w:start w:val="1"/>
+      <w:numFmt w:val="lowerRoman"/>
+      <w:lvlText w:val="%3."/>
+      <w:lvlJc w:val="right"/>
+      <w:pPr>
+        <w:ind w:left="2160" w:hanging="180"/>
+      </w:pPr>
+    </w:lvl>
+    <w:lvl w:ilvl="3" w:tplc="0409000F" w:tentative="1">
+      <w:start w:val="1"/>
+      <w:numFmt w:val="decimal"/>
+      <w:lvlText w:val="%4."/>
+      <w:lvlJc w:val="left"/>
+      <w:pPr>
+        <w:ind w:left="2880" w:hanging="360"/>
+      </w:pPr>
+    </w:lvl>
+    <w:lvl w:ilvl="4" w:tplc="04090019" w:tentative="1">
+      <w:start w:val="1"/>
+      <w:numFmt w:val="lowerLetter"/>
+      <w:lvlText w:val="%5."/>
+      <w:lvlJc w:val="left"/>
+      <w:pPr>
+        <w:ind w:left="3600" w:hanging="360"/>
+      </w:pPr>
+    </w:lvl>
+    <w:lvl w:ilvl="5" w:tplc="0409001B" w:tentative="1">
+      <w:start w:val="1"/>
+      <w:numFmt w:val="lowerRoman"/>
+      <w:lvlText w:val="%6."/>
+      <w:lvlJc w:val="right"/>
+      <w:pPr>
+        <w:ind w:left="4320" w:hanging="180"/>
+      </w:pPr>
+    </w:lvl>
+    <w:lvl w:ilvl="6" w:tplc="0409000F" w:tentative="1">
+      <w:start w:val="1"/>
+      <w:numFmt w:val="decimal"/>
+      <w:lvlText w:val="%7."/>
+      <w:lvlJc w:val="left"/>
+      <w:pPr>
+        <w:ind w:left="5040" w:hanging="360"/>
+      </w:pPr>
+    </w:lvl>
+    <w:lvl w:ilvl="7" w:tplc="04090019" w:tentative="1">
+      <w:start w:val="1"/>
+      <w:numFmt w:val="lowerLetter"/>
+      <w:lvlText w:val="%8."/>
+      <w:lvlJc w:val="left"/>
+      <w:pPr>
+        <w:ind w:left="5760" w:hanging="360"/>
+      </w:pPr>
+    </w:lvl>
+    <w:lvl w:ilvl="8" w:tplc="0409001B" w:tentative="1">
+      <w:start w:val="1"/>
+      <w:numFmt w:val="lowerRoman"/>
+      <w:lvlText w:val="%9."/>
+      <w:lvlJc w:val="right"/>
+      <w:pPr>
+        <w:ind w:left="6480" w:hanging="180"/>
+      </w:pPr>
+    </w:lvl>
+  </w:abstractNum>
+  <w:num w:numId="1" w16cid:durableId="115757153">
+    <w:abstractNumId w:val="0"/>
+  </w:num>
+</w:numbering>
 </file>
 
 <file path=word/styles.xml><?xml version="1.0" encoding="utf-8"?>

</xml_diff>

<commit_message>
Major overhaul #2, thanks Claude Opus
</commit_message>
<xml_diff>
--- a/SingleAnalysis_GlobalContext.docx
+++ b/SingleAnalysis_GlobalContext.docx
@@ -995,19 +995,7 @@
       </w:r>
       <w:proofErr w:type="spellEnd"/>
       <w:r>
-        <w:t xml:space="preserve"> code base, modifying some functionality while adding additional features. Please have a look through the entire code base to begin. This will require substantial refactoring and clean-up</w:t>
-      </w:r>
-      <w:r>
-        <w:t xml:space="preserve">; </w:t>
-      </w:r>
-      <w:r>
-        <w:t xml:space="preserve">this </w:t>
-      </w:r>
-      <w:r>
-        <w:t xml:space="preserve">project </w:t>
-      </w:r>
-      <w:r>
-        <w:t>has been backed up recently, so during this process feel free to delete and heavily modify files. I do not need to keep legacy code of any kind - please reduce/optimize wherever possible.</w:t>
+        <w:t xml:space="preserve"> code base, modifying some functionality while adding additional features. Please have a look through the entire code base to begin. This will require substantial refactoring and clean-up; this project has been backed up recently, so during this process feel free to delete and heavily modify files. I do not need to keep legacy code of any kind - please reduce/optimize wherever possible.</w:t>
       </w:r>
     </w:p>
     <w:p/>
@@ -1522,40 +1510,30 @@
     </w:p>
     <w:p>
       <w:r>
-        <w:t xml:space="preserve">“Brainstorming” </w:t>
-      </w:r>
-      <w:r>
-        <w:t>: CONSULTATION &gt; LITERATURE REVIEW &gt; PLANNING COMMITTEE &gt; BACK TO USER</w:t>
-      </w:r>
-    </w:p>
-    <w:p>
-      <w:r>
-        <w:t xml:space="preserve">“Literature Review” </w:t>
-      </w:r>
-      <w:r>
-        <w:t>: CONSULTATION &gt; LITERATURE REVIEW &gt; BACK TO USER</w:t>
-      </w:r>
-    </w:p>
-    <w:p>
-      <w:r>
-        <w:t xml:space="preserve">“Start a Project” </w:t>
-      </w:r>
-      <w:r>
-        <w:t>CONSULTATION &gt; LITERATURE REVIEW &gt; PLANNING COMMITTEE &gt; EXECUTE ANALYSIS &gt; WRITE-UP RESULTS &gt; CRITICAL REVIEW &gt; (REPEAT from PLANNING COMMITTEE with updated context and results OR BACK TO USER)</w:t>
-      </w:r>
-    </w:p>
-    <w:p>
-      <w:r>
-        <w:t xml:space="preserve">“Work on Existing Project” CONSULTATION &gt; PLANNING COMMITTEE </w:t>
-      </w:r>
-      <w:r>
-        <w:t xml:space="preserve">(from existing/prior work) </w:t>
-      </w:r>
-      <w:r>
-        <w:t>&gt; EXECUTE ANALYSIS &gt; WRITE-UP RESULTS &gt; CRITICAL REVIEW &gt; (REPEAT from PLANNING COMMITTEE with updated context and results OR BACK TO USER)</w:t>
-      </w:r>
-    </w:p>
-    <w:p>
+        <w:t>“Brainstorming” : CONSULTATION &gt; LITERATURE REVIEW &gt; PLANNING COMMITTEE &gt; BACK TO USER</w:t>
+      </w:r>
+    </w:p>
+    <w:p>
+      <w:r>
+        <w:t>“Literature Review” : CONSULTATION &gt; LITERATURE REVIEW &gt; BACK TO USER</w:t>
+      </w:r>
+    </w:p>
+    <w:p>
+      <w:r>
+        <w:t>“Start a Project” CONSULTATION &gt; LITERATURE REVIEW &gt; PLANNING COMMITTEE &gt; EXECUTE ANALYSIS &gt; WRITE-UP RESULTS &gt; CRITICAL REVIEW &gt; (REPEAT from PLANNING COMMITTEE with updated context and results OR BACK TO USER)</w:t>
+      </w:r>
+    </w:p>
+    <w:p>
+      <w:r>
+        <w:t>“Work on Existing Project” CONSULTATION &gt; PLANNING COMMITTEE (from existing/prior work) &gt; EXECUTE ANALYSIS &gt; WRITE-UP RESULTS &gt; CRITICAL REVIEW &gt; (REPEAT from PLANNING COMMITTEE with updated context and results OR BACK TO USER)</w:t>
+      </w:r>
+    </w:p>
+    <w:p>
+      <w:pPr>
+        <w:pBdr>
+          <w:bottom w:val="single" w:sz="12" w:space="1" w:color="auto"/>
+        </w:pBdr>
+      </w:pPr>
       <w:r>
         <w:t>“Explore Dataset” CONSULTATION &gt; LITERATURE REVIEW &gt; PLANNING COMMITTEE &gt; EXECUTE ANALYSIS &gt; WRITE-UP RESULTS (REPEAT from PLANNING COMMITTEE with updated context and results OR BACK TO USER)</w:t>
       </w:r>
@@ -1568,7 +1546,274 @@
       </w:r>
     </w:p>
     <w:p/>
-    <w:p/>
+    <w:p>
+      <w:r>
+        <w:t>PROJECT GOALS:</w:t>
+      </w:r>
+      <w:r>
+        <w:br/>
+      </w:r>
+      <w:r>
+        <w:t xml:space="preserve">Recall that </w:t>
+      </w:r>
+      <w:proofErr w:type="spellStart"/>
+      <w:r>
+        <w:t>MiniLab</w:t>
+      </w:r>
+      <w:proofErr w:type="spellEnd"/>
+      <w:r>
+        <w:t xml:space="preserve"> aims to combine the best of </w:t>
+      </w:r>
+      <w:proofErr w:type="spellStart"/>
+      <w:r>
+        <w:t>CellVoyager</w:t>
+      </w:r>
+      <w:proofErr w:type="spellEnd"/>
+      <w:r>
+        <w:t xml:space="preserve"> (</w:t>
+      </w:r>
+      <w:hyperlink r:id="rId5" w:history="1">
+        <w:r>
+          <w:rPr>
+            <w:rStyle w:val="Hyperlink"/>
+          </w:rPr>
+          <w:t>https://www.biorxiv.org/content/10.1101/2025.06.03.657517v1</w:t>
+        </w:r>
+      </w:hyperlink>
+      <w:r>
+        <w:t xml:space="preserve"> - autonomous analysis of biological data), </w:t>
+      </w:r>
+      <w:proofErr w:type="spellStart"/>
+      <w:r>
+        <w:t>VirtualLab</w:t>
+      </w:r>
+      <w:proofErr w:type="spellEnd"/>
+      <w:r>
+        <w:t xml:space="preserve"> (</w:t>
+      </w:r>
+      <w:hyperlink r:id="rId6" w:history="1">
+        <w:r>
+          <w:rPr>
+            <w:rStyle w:val="Hyperlink"/>
+          </w:rPr>
+          <w:t>https://www.biorxiv.org/content/10.1101/2024.11.11.623004v1</w:t>
+        </w:r>
+      </w:hyperlink>
+      <w:r>
+        <w:t xml:space="preserve"> - agents working together for science), and </w:t>
+      </w:r>
+      <w:proofErr w:type="spellStart"/>
+      <w:r>
+        <w:t>VSCode</w:t>
+      </w:r>
+      <w:proofErr w:type="spellEnd"/>
+      <w:r>
+        <w:t xml:space="preserve">-style autonomous/reactive agentic coding. As much as possible </w:t>
+      </w:r>
+      <w:proofErr w:type="spellStart"/>
+      <w:r>
+        <w:t>MiniLab</w:t>
+      </w:r>
+      <w:proofErr w:type="spellEnd"/>
+      <w:r>
+        <w:t xml:space="preserve"> is meant to be an “all-in-one”</w:t>
+      </w:r>
+      <w:r>
+        <w:t xml:space="preserve"> place to perform state-of-the-art, multi-agent analyses. The primary use-case is for scientific researchers to enable rapid and powerful literature searches, help with analyses or hypothesis generation, perform data exploration, and complete entire beginning to end projects. The framework should be as flexible as possible while achieving the improvements that come with agent delegation and specialization in prolonged, thinking workflows where agents have access to </w:t>
+      </w:r>
+      <w:r>
+        <w:lastRenderedPageBreak/>
+        <w:t xml:space="preserve">the compute system, each other, the internet, publications, etc. When you devise a plan to address the issues or concerns which follow, DO please make your own suggestions if you believe they reflect the goals and mission of </w:t>
+      </w:r>
+      <w:proofErr w:type="spellStart"/>
+      <w:r>
+        <w:t>MiniLab</w:t>
+      </w:r>
+      <w:proofErr w:type="spellEnd"/>
+      <w:r>
+        <w:t>.</w:t>
+      </w:r>
+      <w:r>
+        <w:br/>
+      </w:r>
+      <w:r>
+        <w:br/>
+        <w:t>CHAT-RELATED ISSUES:</w:t>
+      </w:r>
+      <w:r>
+        <w:br/>
+        <w:t xml:space="preserve">1) The chat itself ran for an extremely long time despite the request to use 150,000 tokens – and in fact I know that the chat took well over 150,000 tokens. We need to (A) ensure that the project plan clearly uses the specified token budget, and individual modules/workflows are intelligently designed to maximize this budget without exceeding it and (B) I would prefer if the user explicitly states any number of tokens they like (not a choice election), though the following guidelines should be presented: </w:t>
+      </w:r>
+      <w:r>
+        <w:t>“Quick (&lt;100K tokens, ~$0.50), Thorough (&lt;500K tokens, ~$2.50), Comprehensive (&lt;1M tokens, ~$5.00), Custom.</w:t>
+      </w:r>
+      <w:r>
+        <w:br/>
+        <w:t xml:space="preserve">2) If Bohr chooses to do a workflow, rather than say something like “Starting </w:t>
+      </w:r>
+      <w:proofErr w:type="spellStart"/>
+      <w:r>
+        <w:t>start_project</w:t>
+      </w:r>
+      <w:proofErr w:type="spellEnd"/>
+      <w:r>
+        <w:t xml:space="preserve"> workflow (6 phases)” he should use plain language, something like “Sounds like we are starting a new project – I propose we accomplish this in 6 key steps: . . .” And follow that with a formatted, very brief outline which is specific to the project.</w:t>
+      </w:r>
+      <w:r>
+        <w:br/>
+        <w:t>3) I would like to see if agents are consulting in the primary output – if Bohr consulted another agent in the initial consultation, for instance (and I hope he does, often) user should see [BOHR] consulting with [GOULD] -or something like that.</w:t>
+      </w:r>
+      <w:r>
+        <w:br/>
+        <w:t xml:space="preserve">4) </w:t>
+      </w:r>
+      <w:r>
+        <w:t>Would be great if *very briefly* as a sanity check after ending the user consultation (since a consultation always happens) Bohr confirms the token budget and very-high level any user input. E.g. “Got it – we’ll stick to a budget of 150,000 tokens for this project, and prioritize an analysis balancing discovery and response prediction. We will begin with a literature review to gain some context.” In other words, a more narrative structure is needed (throughout)</w:t>
+      </w:r>
+      <w:r>
+        <w:br/>
+        <w:t>5) Seems like the literature review is taking ages – perhaps we should break modules into a “quick” and “comprehensive” literature review with different specifications. Then, say, Gould might perform a “quick” lit review to give the planning committee task some broad context, they do a short planning committee, then return to Gould to do a “comprehensive” lit review which might be more contextual or guided by the initial plan. This flexibility and back-and-forth nature is critical.</w:t>
+      </w:r>
+      <w:r>
+        <w:t xml:space="preserve"> Perhaps as part of the user consultation, Bohr should also run a *very* “quick” planning committee to get a more robust picture of what the proposed work will be, outline tokens per step and so on.</w:t>
+      </w:r>
+      <w:r>
+        <w:br/>
+        <w:t xml:space="preserve">6) </w:t>
+      </w:r>
+      <w:r>
+        <w:t xml:space="preserve">Interrupt seems to be working, but when I select 3 (Save progress and wait) Hinton kept using the </w:t>
+      </w:r>
+      <w:proofErr w:type="gramStart"/>
+      <w:r>
+        <w:t>file-system</w:t>
+      </w:r>
+      <w:proofErr w:type="gramEnd"/>
+      <w:r>
+        <w:t xml:space="preserve"> . . . was he just finishing up work? I would really like a *very* succinct exit. Agents should immediately stop actions, Bohr should provide a &lt;1 paragraph view of what was done, and the transcript should be saved.</w:t>
+      </w:r>
+      <w:r>
+        <w:br/>
+      </w:r>
+      <w:r>
+        <w:br/>
+        <w:t>OUTPUT-RELATED ISSUES (Sandbox/):</w:t>
+      </w:r>
+      <w:r>
+        <w:br/>
+        <w:t xml:space="preserve">1) How are checkpoints/* being used? Is this for agent use, or user? Anything aimed at the user should be built into the transcript, so that that single transcript allows (in post) the user to see what actions are performed, read the conversations between agents, understand what scripts were run and when, </w:t>
+      </w:r>
+      <w:proofErr w:type="spellStart"/>
+      <w:r>
+        <w:t>etc</w:t>
+      </w:r>
+      <w:proofErr w:type="spellEnd"/>
+      <w:r>
+        <w:t xml:space="preserve"> – but should not include outputs and anything redundant, like a complete bibliography.</w:t>
+      </w:r>
+      <w:r>
+        <w:br/>
+        <w:t xml:space="preserve">2) critical_assmement.md got cut-off at the front end – what happened? And also critical assessments should be shared with agents as appropriate (as hash, vector, added context – whatever makes sense) </w:t>
+      </w:r>
+      <w:r>
+        <w:lastRenderedPageBreak/>
+        <w:t>but need not be they’re own files – but again, should go into the transcript (for user-facing only).</w:t>
+      </w:r>
+      <w:r>
+        <w:br/>
+        <w:t>3) The agents are signing their names like people, please default to “</w:t>
+      </w:r>
+      <w:proofErr w:type="spellStart"/>
+      <w:r>
+        <w:t>MiniLab</w:t>
+      </w:r>
+      <w:proofErr w:type="spellEnd"/>
+      <w:r>
+        <w:t xml:space="preserve"> Agent” when they use their own names in scripts, docs, etc. like “</w:t>
+      </w:r>
+      <w:proofErr w:type="spellStart"/>
+      <w:r>
+        <w:t>MiniLab</w:t>
+      </w:r>
+      <w:proofErr w:type="spellEnd"/>
+      <w:r>
+        <w:t xml:space="preserve"> Agent Gould” or “</w:t>
+      </w:r>
+      <w:proofErr w:type="spellStart"/>
+      <w:r>
+        <w:t>MiniLab</w:t>
+      </w:r>
+      <w:proofErr w:type="spellEnd"/>
+      <w:r>
+        <w:t xml:space="preserve"> Agent </w:t>
+      </w:r>
+      <w:r>
+        <w:t>Farber”</w:t>
+      </w:r>
+      <w:r>
+        <w:br/>
+        <w:t>4) They are also signing things with incorrect time stamps, which is problematic -they can retrieve system time and use that, instead of hallucinating the date?</w:t>
+      </w:r>
+      <w:r>
+        <w:br/>
+        <w:t>5) LITERATURE_REVIEW_COMPLETE.md looks very good – this is a good example of an output which should NOT go in the transcript, but the transcript should reference that it was made.</w:t>
+      </w:r>
+      <w:r>
+        <w:br/>
+        <w:t>6) literature_summary.md is a fragment – why was it made? Likewise methodology_notes.md seems redundant to the complete review, as do a few other files, and there are more fragments in /literature. They should work cleanly.</w:t>
+      </w:r>
+      <w:r>
+        <w:br/>
+        <w:t>7) The logs folder seems redundant based on my desired transcript creation case – unless they will be used in some way to make it?</w:t>
+      </w:r>
+      <w:r>
+        <w:br/>
+        <w:t xml:space="preserve">8) files in </w:t>
+      </w:r>
+      <w:proofErr w:type="spellStart"/>
+      <w:r>
+        <w:t>statistical_plan</w:t>
+      </w:r>
+      <w:proofErr w:type="spellEnd"/>
+      <w:r>
+        <w:t xml:space="preserve"> seem OK, but again often redundant and verbose. Some of this belongs in transcript. Ideas going to agents can be more succinct – no need for contact info, </w:t>
+      </w:r>
+      <w:proofErr w:type="spellStart"/>
+      <w:r>
+        <w:t>etc</w:t>
+      </w:r>
+      <w:proofErr w:type="spellEnd"/>
+      <w:r>
+        <w:t>, these are NOT final documents but are being used to plan. Likewise, why part1, 2, 3, 4? Documents should be living and updated/edited/modified in place for a single workflow.</w:t>
+      </w:r>
+      <w:r>
+        <w:br/>
+        <w:t xml:space="preserve">9) What is </w:t>
+      </w:r>
+      <w:proofErr w:type="spellStart"/>
+      <w:r>
+        <w:t>session.json</w:t>
+      </w:r>
+      <w:proofErr w:type="spellEnd"/>
+      <w:r>
+        <w:t xml:space="preserve"> doing? Seems inaccurate?</w:t>
+      </w:r>
+      <w:r>
+        <w:br/>
+        <w:t>10) project_specifications.md also seems like a fragment. Overall, fewer, cleaner, and more concise logs/</w:t>
+      </w:r>
+      <w:proofErr w:type="spellStart"/>
+      <w:r>
+        <w:t>mds</w:t>
+      </w:r>
+      <w:proofErr w:type="spellEnd"/>
+      <w:r>
+        <w:t xml:space="preserve"> would be needed. We need a more efficient/streamlined away across all agents/roles/modules/workflows to ensure that the most pertinent human-readable steps and processes </w:t>
+      </w:r>
+      <w:r>
+        <w:t>go into the transcript, final outputs for the user are clear and comprehensive, and anything passed between agents is living/evolving and concise, and, when possible most appropriately built into their contexts.</w:t>
+      </w:r>
+    </w:p>
     <w:p>
       <w:pPr>
         <w:ind w:left="360"/>
@@ -2598,6 +2843,29 @@
       <w:spacing w:val="5"/>
     </w:rPr>
   </w:style>
+  <w:style w:type="character" w:styleId="Hyperlink">
+    <w:name w:val="Hyperlink"/>
+    <w:basedOn w:val="DefaultParagraphFont"/>
+    <w:uiPriority w:val="99"/>
+    <w:unhideWhenUsed/>
+    <w:rsid w:val="00BB3FE6"/>
+    <w:rPr>
+      <w:color w:val="467886" w:themeColor="hyperlink"/>
+      <w:u w:val="single"/>
+    </w:rPr>
+  </w:style>
+  <w:style w:type="character" w:styleId="UnresolvedMention">
+    <w:name w:val="Unresolved Mention"/>
+    <w:basedOn w:val="DefaultParagraphFont"/>
+    <w:uiPriority w:val="99"/>
+    <w:semiHidden/>
+    <w:unhideWhenUsed/>
+    <w:rsid w:val="00BB3FE6"/>
+    <w:rPr>
+      <w:color w:val="605E5C"/>
+      <w:shd w:val="clear" w:color="auto" w:fill="E1DFDD"/>
+    </w:rPr>
+  </w:style>
 </w:styles>
 </file>
 

</xml_diff>